<commit_message>
Validacion para nombre, cedula,telefono,fecha, contraseña
</commit_message>
<xml_diff>
--- a/Formato_Guía práctica para Estudiantes (2).docx
+++ b/Formato_Guía práctica para Estudiantes (2).docx
@@ -188,6 +188,7 @@
                 <w:lang w:val="es-EC"/>
               </w:rPr>
             </w:pPr>
+            <w:proofErr w:type="spellStart"/>
             <w:r>
               <w:rPr>
                 <w:b/>
@@ -213,6 +214,7 @@
               </w:rPr>
               <w:t>Computacion</w:t>
             </w:r>
+            <w:proofErr w:type="spellEnd"/>
           </w:p>
         </w:tc>
         <w:tc>
@@ -231,6 +233,7 @@
                 <w:lang w:val="es-EC"/>
               </w:rPr>
             </w:pPr>
+            <w:proofErr w:type="spellStart"/>
             <w:r>
               <w:rPr>
                 <w:b/>
@@ -256,6 +259,7 @@
               </w:rPr>
               <w:t>Hipermedial</w:t>
             </w:r>
+            <w:proofErr w:type="spellEnd"/>
           </w:p>
         </w:tc>
       </w:tr>
@@ -523,47 +527,246 @@
           </w:tcPr>
           <w:p>
             <w:pPr>
+              <w:pStyle w:val="Prrafodelista"/>
+              <w:numPr>
+                <w:ilvl w:val="0"/>
+                <w:numId w:val="3"/>
+              </w:numPr>
               <w:jc w:val="left"/>
               <w:rPr>
                 <w:b/>
                 <w:sz w:val="20"/>
                 <w:szCs w:val="20"/>
-              </w:rPr>
-            </w:pPr>
-            <w:r>
-              <w:rPr>
-                <w:b/>
-                <w:sz w:val="20"/>
-                <w:szCs w:val="20"/>
-                <w:lang w:val="es-EC"/>
-              </w:rPr>
-              <w:t>1.</w:t>
-            </w:r>
-            <w:r>
-              <w:rPr>
-                <w:b/>
-                <w:sz w:val="20"/>
-                <w:szCs w:val="20"/>
-                <w:lang w:val="es-EC"/>
-              </w:rPr>
-              <w:t xml:space="preserve"> La evidencia del correcto diseño de las páginas HTML usando CSS. </w:t>
-            </w:r>
-            <w:r>
-              <w:rPr>
-                <w:b/>
-                <w:sz w:val="20"/>
-                <w:szCs w:val="20"/>
-              </w:rPr>
-              <w:t>Para lo cuál, se puede generar fotografía</w:t>
-            </w:r>
-            <w:r>
-              <w:rPr>
-                <w:b/>
-                <w:sz w:val="20"/>
-                <w:szCs w:val="20"/>
-              </w:rPr>
-              <w:t xml:space="preserve">s instantáneas (pantallazos).  </w:t>
-            </w:r>
+                <w:lang w:val="es-EC"/>
+              </w:rPr>
+            </w:pPr>
+            <w:r>
+              <w:rPr>
+                <w:b/>
+                <w:sz w:val="20"/>
+                <w:szCs w:val="20"/>
+                <w:lang w:val="es-EC"/>
+              </w:rPr>
+              <w:t xml:space="preserve">La evidencia del correcto diseño de las páginas HTML usando CSS. Para lo </w:t>
+            </w:r>
+            <w:proofErr w:type="spellStart"/>
+            <w:r>
+              <w:rPr>
+                <w:b/>
+                <w:sz w:val="20"/>
+                <w:szCs w:val="20"/>
+                <w:lang w:val="es-EC"/>
+              </w:rPr>
+              <w:t>cuál</w:t>
+            </w:r>
+            <w:proofErr w:type="spellEnd"/>
+            <w:r>
+              <w:rPr>
+                <w:b/>
+                <w:sz w:val="20"/>
+                <w:szCs w:val="20"/>
+                <w:lang w:val="es-EC"/>
+              </w:rPr>
+              <w:t xml:space="preserve">, se puede generar fotografías instantáneas (pantallazos).  </w:t>
+            </w:r>
+          </w:p>
+          <w:p>
+            <w:pPr>
+              <w:jc w:val="left"/>
+              <w:rPr>
+                <w:b/>
+                <w:sz w:val="20"/>
+                <w:szCs w:val="20"/>
+                <w:lang w:val="es-EC"/>
+              </w:rPr>
+            </w:pPr>
+            <w:r>
+              <w:rPr>
+                <w:b/>
+                <w:noProof/>
+                <w:sz w:val="20"/>
+                <w:szCs w:val="20"/>
+                <w:lang w:val="es-EC" w:eastAsia="es-EC"/>
+              </w:rPr>
+              <w:drawing>
+                <wp:inline distT="0" distB="0" distL="0" distR="0">
+                  <wp:extent cx="5612130" cy="2363470"/>
+                  <wp:effectExtent l="0" t="0" r="7620" b="0"/>
+                  <wp:docPr id="2" name="Imagen 2"/>
+                  <wp:cNvGraphicFramePr>
+                    <a:graphicFrameLocks xmlns:a="http://schemas.openxmlformats.org/drawingml/2006/main" noChangeAspect="1"/>
+                  </wp:cNvGraphicFramePr>
+                  <a:graphic xmlns:a="http://schemas.openxmlformats.org/drawingml/2006/main">
+                    <a:graphicData uri="http://schemas.openxmlformats.org/drawingml/2006/picture">
+                      <pic:pic xmlns:pic="http://schemas.openxmlformats.org/drawingml/2006/picture">
+                        <pic:nvPicPr>
+                          <pic:cNvPr id="2" name="FF42830.tmp"/>
+                          <pic:cNvPicPr/>
+                        </pic:nvPicPr>
+                        <pic:blipFill>
+                          <a:blip r:embed="rId8" cstate="print">
+                            <a:extLst>
+                              <a:ext uri="{28A0092B-C50C-407E-A947-70E740481C1C}">
+                                <a14:useLocalDpi xmlns:a14="http://schemas.microsoft.com/office/drawing/2010/main" val="0"/>
+                              </a:ext>
+                            </a:extLst>
+                          </a:blip>
+                          <a:stretch>
+                            <a:fillRect/>
+                          </a:stretch>
+                        </pic:blipFill>
+                        <pic:spPr>
+                          <a:xfrm>
+                            <a:off x="0" y="0"/>
+                            <a:ext cx="5612130" cy="2363470"/>
+                          </a:xfrm>
+                          <a:prstGeom prst="rect">
+                            <a:avLst/>
+                          </a:prstGeom>
+                        </pic:spPr>
+                      </pic:pic>
+                    </a:graphicData>
+                  </a:graphic>
+                </wp:inline>
+              </w:drawing>
+            </w:r>
+          </w:p>
+          <w:p>
+            <w:pPr>
+              <w:tabs>
+                <w:tab w:val="left" w:pos="9330"/>
+              </w:tabs>
+              <w:jc w:val="left"/>
+              <w:rPr>
+                <w:b/>
+                <w:sz w:val="20"/>
+                <w:szCs w:val="20"/>
+                <w:lang w:val="es-EC"/>
+              </w:rPr>
+            </w:pPr>
+            <w:r>
+              <w:rPr>
+                <w:b/>
+                <w:noProof/>
+                <w:sz w:val="20"/>
+                <w:szCs w:val="20"/>
+                <w:lang w:val="es-EC" w:eastAsia="es-EC"/>
+              </w:rPr>
+              <w:drawing>
+                <wp:inline distT="0" distB="0" distL="0" distR="0">
+                  <wp:extent cx="5612130" cy="2168525"/>
+                  <wp:effectExtent l="0" t="0" r="7620" b="3175"/>
+                  <wp:docPr id="3" name="Imagen 3"/>
+                  <wp:cNvGraphicFramePr>
+                    <a:graphicFrameLocks xmlns:a="http://schemas.openxmlformats.org/drawingml/2006/main" noChangeAspect="1"/>
+                  </wp:cNvGraphicFramePr>
+                  <a:graphic xmlns:a="http://schemas.openxmlformats.org/drawingml/2006/main">
+                    <a:graphicData uri="http://schemas.openxmlformats.org/drawingml/2006/picture">
+                      <pic:pic xmlns:pic="http://schemas.openxmlformats.org/drawingml/2006/picture">
+                        <pic:nvPicPr>
+                          <pic:cNvPr id="3" name="FF47AEB.tmp"/>
+                          <pic:cNvPicPr/>
+                        </pic:nvPicPr>
+                        <pic:blipFill>
+                          <a:blip r:embed="rId9">
+                            <a:extLst>
+                              <a:ext uri="{28A0092B-C50C-407E-A947-70E740481C1C}">
+                                <a14:useLocalDpi xmlns:a14="http://schemas.microsoft.com/office/drawing/2010/main" val="0"/>
+                              </a:ext>
+                            </a:extLst>
+                          </a:blip>
+                          <a:stretch>
+                            <a:fillRect/>
+                          </a:stretch>
+                        </pic:blipFill>
+                        <pic:spPr>
+                          <a:xfrm>
+                            <a:off x="0" y="0"/>
+                            <a:ext cx="5612130" cy="2168525"/>
+                          </a:xfrm>
+                          <a:prstGeom prst="rect">
+                            <a:avLst/>
+                          </a:prstGeom>
+                        </pic:spPr>
+                      </pic:pic>
+                    </a:graphicData>
+                  </a:graphic>
+                </wp:inline>
+              </w:drawing>
+            </w:r>
+            <w:r>
+              <w:rPr>
+                <w:b/>
+                <w:sz w:val="20"/>
+                <w:szCs w:val="20"/>
+                <w:lang w:val="es-EC"/>
+              </w:rPr>
+              <w:tab/>
+            </w:r>
+          </w:p>
+          <w:p>
+            <w:pPr>
+              <w:tabs>
+                <w:tab w:val="left" w:pos="9330"/>
+              </w:tabs>
+              <w:jc w:val="left"/>
+              <w:rPr>
+                <w:b/>
+                <w:sz w:val="20"/>
+                <w:szCs w:val="20"/>
+                <w:lang w:val="es-EC"/>
+              </w:rPr>
+            </w:pPr>
+          </w:p>
+          <w:p>
+            <w:pPr>
+              <w:tabs>
+                <w:tab w:val="left" w:pos="9330"/>
+              </w:tabs>
+              <w:jc w:val="left"/>
+              <w:rPr>
+                <w:b/>
+                <w:sz w:val="20"/>
+                <w:szCs w:val="20"/>
+                <w:lang w:val="es-EC"/>
+              </w:rPr>
+            </w:pPr>
+            <w:r>
+              <w:rPr>
+                <w:b/>
+                <w:sz w:val="20"/>
+                <w:szCs w:val="20"/>
+                <w:lang w:val="es-EC"/>
+              </w:rPr>
+              <w:t>Formulario.html</w:t>
+            </w:r>
+          </w:p>
+          <w:p>
+            <w:pPr>
+              <w:tabs>
+                <w:tab w:val="left" w:pos="9330"/>
+              </w:tabs>
+              <w:jc w:val="left"/>
+              <w:rPr>
+                <w:b/>
+                <w:sz w:val="20"/>
+                <w:szCs w:val="20"/>
+                <w:lang w:val="es-EC"/>
+              </w:rPr>
+            </w:pPr>
+            <w:bookmarkStart w:id="0" w:name="_GoBack"/>
+            <w:bookmarkEnd w:id="0"/>
+          </w:p>
+          <w:p>
+            <w:pPr>
+              <w:jc w:val="left"/>
+              <w:rPr>
+                <w:b/>
+                <w:sz w:val="20"/>
+                <w:szCs w:val="20"/>
+                <w:lang w:val="es-EC"/>
+              </w:rPr>
+            </w:pPr>
           </w:p>
         </w:tc>
       </w:tr>
@@ -594,6 +797,7 @@
                 <w:szCs w:val="20"/>
                 <w:lang w:val="es-EC"/>
               </w:rPr>
+              <w:lastRenderedPageBreak/>
               <w:t>2.</w:t>
             </w:r>
             <w:r>
@@ -866,6 +1070,7 @@
                 <w:lang w:val="es-EC"/>
               </w:rPr>
             </w:pPr>
+            <w:proofErr w:type="spellStart"/>
             <w:r>
               <w:rPr>
                 <w:b/>
@@ -890,7 +1095,17 @@
                 <w:szCs w:val="20"/>
                 <w:lang w:val="es-EC"/>
               </w:rPr>
-              <w:t>Aprender JavaScript es muy importante  y con esto he mejorado los conocimientos en el mismo</w:t>
+              <w:t>Aprender</w:t>
+            </w:r>
+            <w:proofErr w:type="spellEnd"/>
+            <w:r>
+              <w:rPr>
+                <w:b/>
+                <w:sz w:val="20"/>
+                <w:szCs w:val="20"/>
+                <w:lang w:val="es-EC"/>
+              </w:rPr>
+              <w:t xml:space="preserve"> JavaScript es muy importante  y con esto he mejorado los conocimientos en el mismo</w:t>
             </w:r>
           </w:p>
           <w:p>
@@ -1039,7 +1254,6 @@
           <w:sz w:val="20"/>
           <w:szCs w:val="20"/>
         </w:rPr>
-        <w:lastRenderedPageBreak/>
         <w:t>Firma de estudiante</w:t>
       </w:r>
       <w:r>
@@ -1050,7 +1264,6 @@
         </w:rPr>
         <w:t>: _________________</w:t>
       </w:r>
-      <w:bookmarkStart w:id="0" w:name="_GoBack"/>
       <w:r>
         <w:rPr>
           <w:b/>
@@ -1075,7 +1288,7 @@
                     <pic:cNvPicPr/>
                   </pic:nvPicPr>
                   <pic:blipFill>
-                    <a:blip r:embed="rId8">
+                    <a:blip r:embed="rId10">
                       <a:extLst>
                         <a:ext uri="{28A0092B-C50C-407E-A947-70E740481C1C}">
                           <a14:useLocalDpi xmlns:a14="http://schemas.microsoft.com/office/drawing/2010/main" val="0"/>
@@ -1101,7 +1314,6 @@
           </wp:inline>
         </w:drawing>
       </w:r>
-      <w:bookmarkEnd w:id="0"/>
       <w:r>
         <w:rPr>
           <w:b/>
@@ -1112,8 +1324,8 @@
       </w:r>
     </w:p>
     <w:sectPr>
-      <w:headerReference w:type="default" r:id="rId9"/>
-      <w:footerReference w:type="default" r:id="rId10"/>
+      <w:headerReference w:type="default" r:id="rId11"/>
+      <w:footerReference w:type="default" r:id="rId12"/>
       <w:pgSz w:w="12240" w:h="15840"/>
       <w:pgMar w:top="1417" w:right="1701" w:bottom="709" w:left="1701" w:header="708" w:footer="708" w:gutter="0"/>
       <w:cols w:space="708"/>
@@ -1725,6 +1937,95 @@
 <file path=word/numbering.xml><?xml version="1.0" encoding="utf-8"?>
 <w:numbering xmlns:wpc="http://schemas.microsoft.com/office/word/2010/wordprocessingCanvas" xmlns:mc="http://schemas.openxmlformats.org/markup-compatibility/2006" xmlns:o="urn:schemas-microsoft-com:office:office" xmlns:r="http://schemas.openxmlformats.org/officeDocument/2006/relationships" xmlns:m="http://schemas.openxmlformats.org/officeDocument/2006/math" xmlns:v="urn:schemas-microsoft-com:vml" xmlns:wp14="http://schemas.microsoft.com/office/word/2010/wordprocessingDrawing" xmlns:wp="http://schemas.openxmlformats.org/drawingml/2006/wordprocessingDrawing" xmlns:w10="urn:schemas-microsoft-com:office:word" xmlns:w="http://schemas.openxmlformats.org/wordprocessingml/2006/main" xmlns:w14="http://schemas.microsoft.com/office/word/2010/wordml" xmlns:w15="http://schemas.microsoft.com/office/word/2012/wordml" xmlns:wpg="http://schemas.microsoft.com/office/word/2010/wordprocessingGroup" xmlns:wpi="http://schemas.microsoft.com/office/word/2010/wordprocessingInk" xmlns:wne="http://schemas.microsoft.com/office/word/2006/wordml" xmlns:wps="http://schemas.microsoft.com/office/word/2010/wordprocessingShape" mc:Ignorable="w14 w15 wp14">
   <w:abstractNum w:abstractNumId="0" w15:restartNumberingAfterBreak="0">
+    <w:nsid w:val="257E1D2B"/>
+    <w:multiLevelType w:val="hybridMultilevel"/>
+    <w:tmpl w:val="B2249902"/>
+    <w:lvl w:ilvl="0" w:tplc="300A000F">
+      <w:start w:val="1"/>
+      <w:numFmt w:val="decimal"/>
+      <w:lvlText w:val="%1."/>
+      <w:lvlJc w:val="left"/>
+      <w:pPr>
+        <w:ind w:left="720" w:hanging="360"/>
+      </w:pPr>
+      <w:rPr>
+        <w:rFonts w:hint="default"/>
+      </w:rPr>
+    </w:lvl>
+    <w:lvl w:ilvl="1" w:tplc="300A0019" w:tentative="1">
+      <w:start w:val="1"/>
+      <w:numFmt w:val="lowerLetter"/>
+      <w:lvlText w:val="%2."/>
+      <w:lvlJc w:val="left"/>
+      <w:pPr>
+        <w:ind w:left="1440" w:hanging="360"/>
+      </w:pPr>
+    </w:lvl>
+    <w:lvl w:ilvl="2" w:tplc="300A001B" w:tentative="1">
+      <w:start w:val="1"/>
+      <w:numFmt w:val="lowerRoman"/>
+      <w:lvlText w:val="%3."/>
+      <w:lvlJc w:val="right"/>
+      <w:pPr>
+        <w:ind w:left="2160" w:hanging="180"/>
+      </w:pPr>
+    </w:lvl>
+    <w:lvl w:ilvl="3" w:tplc="300A000F" w:tentative="1">
+      <w:start w:val="1"/>
+      <w:numFmt w:val="decimal"/>
+      <w:lvlText w:val="%4."/>
+      <w:lvlJc w:val="left"/>
+      <w:pPr>
+        <w:ind w:left="2880" w:hanging="360"/>
+      </w:pPr>
+    </w:lvl>
+    <w:lvl w:ilvl="4" w:tplc="300A0019" w:tentative="1">
+      <w:start w:val="1"/>
+      <w:numFmt w:val="lowerLetter"/>
+      <w:lvlText w:val="%5."/>
+      <w:lvlJc w:val="left"/>
+      <w:pPr>
+        <w:ind w:left="3600" w:hanging="360"/>
+      </w:pPr>
+    </w:lvl>
+    <w:lvl w:ilvl="5" w:tplc="300A001B" w:tentative="1">
+      <w:start w:val="1"/>
+      <w:numFmt w:val="lowerRoman"/>
+      <w:lvlText w:val="%6."/>
+      <w:lvlJc w:val="right"/>
+      <w:pPr>
+        <w:ind w:left="4320" w:hanging="180"/>
+      </w:pPr>
+    </w:lvl>
+    <w:lvl w:ilvl="6" w:tplc="300A000F" w:tentative="1">
+      <w:start w:val="1"/>
+      <w:numFmt w:val="decimal"/>
+      <w:lvlText w:val="%7."/>
+      <w:lvlJc w:val="left"/>
+      <w:pPr>
+        <w:ind w:left="5040" w:hanging="360"/>
+      </w:pPr>
+    </w:lvl>
+    <w:lvl w:ilvl="7" w:tplc="300A0019" w:tentative="1">
+      <w:start w:val="1"/>
+      <w:numFmt w:val="lowerLetter"/>
+      <w:lvlText w:val="%8."/>
+      <w:lvlJc w:val="left"/>
+      <w:pPr>
+        <w:ind w:left="5760" w:hanging="360"/>
+      </w:pPr>
+    </w:lvl>
+    <w:lvl w:ilvl="8" w:tplc="300A001B" w:tentative="1">
+      <w:start w:val="1"/>
+      <w:numFmt w:val="lowerRoman"/>
+      <w:lvlText w:val="%9."/>
+      <w:lvlJc w:val="right"/>
+      <w:pPr>
+        <w:ind w:left="6480" w:hanging="180"/>
+      </w:pPr>
+    </w:lvl>
+  </w:abstractNum>
+  <w:abstractNum w:abstractNumId="1" w15:restartNumberingAfterBreak="0">
     <w:nsid w:val="49B60047"/>
     <w:multiLevelType w:val="multilevel"/>
     <w:tmpl w:val="FAE25B6E"/>
@@ -1852,7 +2153,7 @@
       </w:rPr>
     </w:lvl>
   </w:abstractNum>
-  <w:abstractNum w:abstractNumId="1" w15:restartNumberingAfterBreak="0">
+  <w:abstractNum w:abstractNumId="2" w15:restartNumberingAfterBreak="0">
     <w:nsid w:val="51700E5A"/>
     <w:multiLevelType w:val="hybridMultilevel"/>
     <w:tmpl w:val="6770D0F6"/>
@@ -1966,10 +2267,13 @@
     </w:lvl>
   </w:abstractNum>
   <w:num w:numId="1">
-    <w:abstractNumId w:val="0"/>
+    <w:abstractNumId w:val="1"/>
   </w:num>
   <w:num w:numId="2">
-    <w:abstractNumId w:val="1"/>
+    <w:abstractNumId w:val="2"/>
+  </w:num>
+  <w:num w:numId="3">
+    <w:abstractNumId w:val="0"/>
   </w:num>
 </w:numbering>
 </file>

</xml_diff>